<commit_message>
Continued EDA, started visualisations
</commit_message>
<xml_diff>
--- a/Assignment_1_SB23001.docx
+++ b/Assignment_1_SB23001.docx
@@ -139,43 +139,7 @@
           <w:sz w:val="24"/>
           <w:szCs w:val="24"/>
         </w:rPr>
-        <w:t xml:space="preserve">Postal address: </w:t>
-      </w:r>
-      <w:proofErr w:type="spellStart"/>
-      <w:r>
-        <w:rPr>
-          <w:rFonts w:ascii="Arial" w:hAnsi="Arial" w:cs="Arial"/>
-          <w:sz w:val="24"/>
-          <w:szCs w:val="24"/>
-        </w:rPr>
-        <w:t>Meenagowan</w:t>
-      </w:r>
-      <w:proofErr w:type="spellEnd"/>
-      <w:r>
-        <w:rPr>
-          <w:rFonts w:ascii="Arial" w:hAnsi="Arial" w:cs="Arial"/>
-          <w:sz w:val="24"/>
-          <w:szCs w:val="24"/>
-        </w:rPr>
-        <w:t xml:space="preserve">, </w:t>
-      </w:r>
-      <w:proofErr w:type="spellStart"/>
-      <w:r>
-        <w:rPr>
-          <w:rFonts w:ascii="Arial" w:hAnsi="Arial" w:cs="Arial"/>
-          <w:sz w:val="24"/>
-          <w:szCs w:val="24"/>
-        </w:rPr>
-        <w:t>Lettermacaward</w:t>
-      </w:r>
-      <w:proofErr w:type="spellEnd"/>
-      <w:r>
-        <w:rPr>
-          <w:rFonts w:ascii="Arial" w:hAnsi="Arial" w:cs="Arial"/>
-          <w:sz w:val="24"/>
-          <w:szCs w:val="24"/>
-        </w:rPr>
-        <w:t>, Co. Donegal</w:t>
+        <w:t>Postal address: Meenagowan, Lettermacaward, Co. Donegal</w:t>
       </w:r>
     </w:p>
     <w:p>
@@ -234,23 +198,13 @@
           <w:szCs w:val="24"/>
         </w:rPr>
       </w:pPr>
-      <w:proofErr w:type="spellStart"/>
       <w:r>
         <w:rPr>
           <w:rFonts w:ascii="Arial" w:hAnsi="Arial" w:cs="Arial"/>
           <w:sz w:val="24"/>
           <w:szCs w:val="24"/>
         </w:rPr>
-        <w:t>Github</w:t>
-      </w:r>
-      <w:proofErr w:type="spellEnd"/>
-      <w:r>
-        <w:rPr>
-          <w:rFonts w:ascii="Arial" w:hAnsi="Arial" w:cs="Arial"/>
-          <w:sz w:val="24"/>
-          <w:szCs w:val="24"/>
-        </w:rPr>
-        <w:t xml:space="preserve"> link: </w:t>
+        <w:t xml:space="preserve">Github link: </w:t>
       </w:r>
     </w:p>
     <w:p>
@@ -786,7 +740,6 @@
         </w:rPr>
         <w:t xml:space="preserve">Breaking your report into sections can make it much easier to read. Main sections (Introduction, Materials and Methods, Results and Discussion/Conclusions should generally be in Arial 12-point bold title-case or follow specific instructions given with your real </w:t>
       </w:r>
-      <w:proofErr w:type="spellStart"/>
       <w:proofErr w:type="gramStart"/>
       <w:r>
         <w:rPr>
@@ -794,7 +747,6 @@
         </w:rPr>
         <w:t>assignments.The</w:t>
       </w:r>
-      <w:proofErr w:type="spellEnd"/>
       <w:proofErr w:type="gramEnd"/>
       <w:r>
         <w:rPr>
@@ -968,13 +920,7 @@
         <w:rPr>
           <w:rFonts w:ascii="Arial" w:hAnsi="Arial" w:cs="Arial"/>
         </w:rPr>
-        <w:t xml:space="preserve"> economy.</w:t>
-      </w:r>
-      <w:r>
-        <w:rPr>
-          <w:rFonts w:ascii="Arial" w:hAnsi="Arial" w:cs="Arial"/>
-        </w:rPr>
-        <w:t xml:space="preserve"> </w:t>
+        <w:t xml:space="preserve"> economy. </w:t>
       </w:r>
       <w:r>
         <w:rPr>
@@ -1243,30 +1189,200 @@
         <w:rPr>
           <w:rFonts w:ascii="Arial" w:hAnsi="Arial" w:cs="Arial"/>
         </w:rPr>
-        <w:t xml:space="preserve"> and a dataset</w:t>
-      </w:r>
-      <w:r>
-        <w:rPr>
-          <w:rFonts w:ascii="Arial" w:hAnsi="Arial" w:cs="Arial"/>
-        </w:rPr>
-        <w:t xml:space="preserve"> containing “Country”, “Sex”, “Origin or Destination” and “Year” for the period 1987 to 2023 was selected. </w:t>
-      </w:r>
-    </w:p>
-    <w:p>
-      <w:pPr>
-        <w:spacing w:after="80"/>
-        <w:rPr>
-          <w:rFonts w:ascii="Arial" w:hAnsi="Arial" w:cs="Arial"/>
-        </w:rPr>
-      </w:pPr>
-    </w:p>
-    <w:p>
-      <w:pPr>
-        <w:spacing w:after="80"/>
-        <w:rPr>
-          <w:rFonts w:ascii="Arial" w:hAnsi="Arial" w:cs="Arial"/>
-        </w:rPr>
-      </w:pPr>
+        <w:t xml:space="preserve"> and a dataset containing “Country”, “Sex”, “Origin or Destination” and “Year” for the period 1987 to 2023 was selected. </w:t>
+      </w:r>
+    </w:p>
+    <w:p>
+      <w:pPr>
+        <w:spacing w:after="80"/>
+        <w:rPr>
+          <w:rFonts w:ascii="Arial" w:hAnsi="Arial" w:cs="Arial"/>
+        </w:rPr>
+      </w:pPr>
+    </w:p>
+    <w:p>
+      <w:pPr>
+        <w:spacing w:after="80"/>
+        <w:rPr>
+          <w:rFonts w:ascii="Arial" w:hAnsi="Arial" w:cs="Arial"/>
+        </w:rPr>
+      </w:pPr>
+    </w:p>
+    <w:p>
+      <w:pPr>
+        <w:spacing w:after="80"/>
+        <w:rPr>
+          <w:rFonts w:ascii="Arial" w:hAnsi="Arial" w:cs="Arial"/>
+        </w:rPr>
+      </w:pPr>
+      <w:r>
+        <w:rPr>
+          <w:rFonts w:ascii="Arial" w:hAnsi="Arial" w:cs="Arial"/>
+        </w:rPr>
+        <w:t xml:space="preserve">Univariate </w:t>
+      </w:r>
+      <w:r>
+        <w:rPr>
+          <w:rFonts w:ascii="Arial" w:hAnsi="Arial" w:cs="Arial"/>
+        </w:rPr>
+        <w:t>Analysis:</w:t>
+      </w:r>
+    </w:p>
+    <w:p>
+      <w:pPr>
+        <w:spacing w:after="80"/>
+        <w:rPr>
+          <w:rFonts w:ascii="Arial" w:hAnsi="Arial" w:cs="Arial"/>
+        </w:rPr>
+      </w:pPr>
+      <w:r>
+        <w:rPr>
+          <w:rFonts w:ascii="Arial" w:hAnsi="Arial" w:cs="Arial"/>
+        </w:rPr>
+        <w:t xml:space="preserve">Not interested in univariate analysis, except for histogram of total_migration to communicate visually </w:t>
+      </w:r>
+      <w:r>
+        <w:rPr>
+          <w:rFonts w:ascii="Arial" w:hAnsi="Arial" w:cs="Arial"/>
+        </w:rPr>
+        <w:t>information about minimum and maximum values, central location, and spread</w:t>
+      </w:r>
+      <w:r>
+        <w:rPr>
+          <w:rFonts w:ascii="Arial" w:hAnsi="Arial" w:cs="Arial"/>
+        </w:rPr>
+        <w:t>, as well as skew</w:t>
+      </w:r>
+      <w:r>
+        <w:rPr>
+          <w:rFonts w:ascii="Arial" w:hAnsi="Arial" w:cs="Arial"/>
+        </w:rPr>
+        <w:t>.</w:t>
+      </w:r>
+      <w:r>
+        <w:rPr>
+          <w:rFonts w:ascii="Arial" w:hAnsi="Arial" w:cs="Arial"/>
+        </w:rPr>
+        <w:t xml:space="preserve"> Not interested in looking closer at the other variables, as they have the same number of values in it, so there’s no useful information to be extracted.</w:t>
+      </w:r>
+    </w:p>
+    <w:p>
+      <w:pPr>
+        <w:spacing w:after="80"/>
+        <w:rPr>
+          <w:rFonts w:ascii="Arial" w:hAnsi="Arial" w:cs="Arial"/>
+        </w:rPr>
+      </w:pPr>
+    </w:p>
+    <w:p>
+      <w:pPr>
+        <w:spacing w:after="80"/>
+        <w:rPr>
+          <w:rFonts w:ascii="Arial" w:hAnsi="Arial" w:cs="Arial"/>
+        </w:rPr>
+      </w:pPr>
+      <w:r>
+        <w:rPr>
+          <w:rFonts w:ascii="Arial" w:hAnsi="Arial" w:cs="Arial"/>
+        </w:rPr>
+        <w:t>Bivariate anlaysis</w:t>
+      </w:r>
+      <w:r>
+        <w:rPr>
+          <w:rFonts w:ascii="Arial" w:hAnsi="Arial" w:cs="Arial"/>
+        </w:rPr>
+        <w:br w:type="page"/>
+      </w:r>
+    </w:p>
+    <w:p>
+      <w:pPr>
+        <w:spacing w:after="80"/>
+        <w:rPr>
+          <w:rFonts w:ascii="Arial" w:hAnsi="Arial" w:cs="Arial"/>
+        </w:rPr>
+      </w:pPr>
+      <w:r>
+        <w:rPr>
+          <w:rFonts w:ascii="Arial" w:hAnsi="Arial" w:cs="Arial"/>
+        </w:rPr>
+        <w:lastRenderedPageBreak/>
+        <w:t>4. Results and Discussion</w:t>
+      </w:r>
+    </w:p>
+    <w:p>
+      <w:pPr>
+        <w:spacing w:after="80"/>
+        <w:rPr>
+          <w:rFonts w:ascii="Arial" w:hAnsi="Arial" w:cs="Arial"/>
+        </w:rPr>
+      </w:pPr>
+    </w:p>
+    <w:p>
+      <w:pPr>
+        <w:spacing w:after="80"/>
+        <w:rPr>
+          <w:rFonts w:ascii="Arial" w:hAnsi="Arial" w:cs="Arial"/>
+        </w:rPr>
+      </w:pPr>
+      <w:r>
+        <w:rPr>
+          <w:rFonts w:ascii="Arial" w:hAnsi="Arial" w:cs="Arial"/>
+        </w:rPr>
+        <w:t>Noticed 2007 was the year for the highest immigration – could discuss?&gt;</w:t>
+      </w:r>
+    </w:p>
+    <w:p>
+      <w:pPr>
+        <w:spacing w:after="80"/>
+      </w:pPr>
+      <w:hyperlink r:id="rId14" w:history="1">
+        <w:r>
+          <w:rPr>
+            <w:rStyle w:val="Hyperlink"/>
+          </w:rPr>
+          <w:t>Article: Ireland: From Rapid Immigration to Recession | migrationpolicy.org</w:t>
+        </w:r>
+      </w:hyperlink>
+    </w:p>
+    <w:p>
+      <w:pPr>
+        <w:spacing w:after="80"/>
+      </w:pPr>
+      <w:hyperlink r:id="rId15" w:history="1">
+        <w:r>
+          <w:rPr>
+            <w:rStyle w:val="Hyperlink"/>
+          </w:rPr>
+          <w:t xml:space="preserve">Population And Migration Estimates, April 2007, Foreign Nationals: PPSN Allocations </w:t>
+        </w:r>
+        <w:proofErr w:type="gramStart"/>
+        <w:r>
+          <w:rPr>
+            <w:rStyle w:val="Hyperlink"/>
+          </w:rPr>
+          <w:t>And</w:t>
+        </w:r>
+        <w:proofErr w:type="gramEnd"/>
+        <w:r>
+          <w:rPr>
+            <w:rStyle w:val="Hyperlink"/>
+          </w:rPr>
+          <w:t xml:space="preserve"> Employment, 2002-2006 - CSO - Central Statistics Office</w:t>
+        </w:r>
+      </w:hyperlink>
+    </w:p>
+    <w:p>
+      <w:pPr>
+        <w:spacing w:after="80"/>
+      </w:pPr>
+      <w:hyperlink r:id="rId16" w:history="1">
+        <w:r>
+          <w:rPr>
+            <w:rStyle w:val="Hyperlink"/>
+          </w:rPr>
+          <w:t>WP69_The_changing_face_of_Irish_migration_2000_2012_0.pdf (maynoothuniversity.ie)</w:t>
+        </w:r>
+      </w:hyperlink>
     </w:p>
     <w:p>
       <w:pPr>
@@ -1308,7 +1424,7 @@
       <w:r>
         <w:t xml:space="preserve">CSO1 </w:t>
       </w:r>
-      <w:hyperlink r:id="rId14" w:history="1">
+      <w:hyperlink r:id="rId17" w:history="1">
         <w:r>
           <w:rPr>
             <w:rStyle w:val="Hyperlink"/>
@@ -1328,7 +1444,7 @@
       </w:pPr>
     </w:p>
     <w:sectPr>
-      <w:footerReference w:type="default" r:id="rId15"/>
+      <w:footerReference w:type="default" r:id="rId18"/>
       <w:pgSz w:w="11906" w:h="16838"/>
       <w:pgMar w:top="1440" w:right="1440" w:bottom="1440" w:left="1440" w:header="708" w:footer="708" w:gutter="0"/>
       <w:pgNumType w:start="1"/>

</xml_diff>